<commit_message>
Typos und ein paar Ergänzungen bei meinen Modulen
</commit_message>
<xml_diff>
--- a/doc/WAVE-O-MAT doku v0.docx
+++ b/doc/WAVE-O-MAT doku v0.docx
@@ -238,7 +238,13 @@
     </w:p>
     <w:p>
       <w:r>
-        <w:t xml:space="preserve">Während das Programm 1 läuft, leuchten die RGB-LEDs. Die Helligkeit pulsiert dabei mit Frequenz, die aus der Bewegung ermittelt wurde. </w:t>
+        <w:t xml:space="preserve">Während das Programm 1 läuft, leuchten die RGB-LEDs. Die Helligkeit pulsiert dabei mit </w:t>
+      </w:r>
+      <w:r>
+        <w:t xml:space="preserve">der </w:t>
+      </w:r>
+      <w:r>
+        <w:t xml:space="preserve">Frequenz, die aus der Bewegung ermittelt wurde. </w:t>
       </w:r>
     </w:p>
     <w:p>
@@ -251,7 +257,13 @@
       </w:r>
       <w:proofErr w:type="spellEnd"/>
       <w:r>
-        <w:t xml:space="preserve"> auf einen Frequenzbereich von 100 Hz bis 10 kHz übersetzt. </w:t>
+        <w:t xml:space="preserve"> </w:t>
+      </w:r>
+      <w:r>
+        <w:t xml:space="preserve">linear </w:t>
+      </w:r>
+      <w:r>
+        <w:t xml:space="preserve">auf einen Frequenzbereich von 100 Hz bis 10 kHz übersetzt. </w:t>
       </w:r>
     </w:p>
     <w:p/>
@@ -1339,7 +1351,7 @@
             <v:path o:extrusionok="f" gradientshapeok="t" o:connecttype="rect"/>
             <o:lock v:ext="edit" aspectratio="t"/>
           </v:shapetype>
-          <v:shape id="_x0000_i1025" type="#_x0000_t75" style="width:414pt;height:183.75pt">
+          <v:shape id="_x0000_i1025" type="#_x0000_t75" style="width:413.7pt;height:183.55pt">
             <v:imagedata r:id="rId7" o:title="Menü Diagramm"/>
           </v:shape>
         </w:pict>
@@ -1372,23 +1384,13 @@
       </w:r>
       <w:proofErr w:type="spellEnd"/>
       <w:r>
-        <w:t xml:space="preserve">. Das Modul beinhaltet einen eigenen Speicher, in dem der Soll Display Inhalt abgebildet ist. In </w:t>
-      </w:r>
-      <w:proofErr w:type="spellStart"/>
-      <w:r>
-        <w:t>regelmässigen</w:t>
-      </w:r>
-      <w:proofErr w:type="spellEnd"/>
-      <w:r>
-        <w:t xml:space="preserve"> Abständen wird durch den Scheduler ein Miniupdate gestartet. Pro Miniupdate wird immer nur ein Zeichen an den Controller gesendet. An bestimmten Stellen erfolgt anstelle der Zeichenübermittlung eine Cursorpositionierung, bspw. vor dem ersten Zeichen. Ein Update des Gesamten LCD auf einmal würde aufgrund der lange dauernden i2c Busaktivität zwischen MC und Displaycontroller länger als 2 </w:t>
-      </w:r>
-      <w:proofErr w:type="spellStart"/>
-      <w:r>
-        <w:t>ms</w:t>
-      </w:r>
-      <w:proofErr w:type="spellEnd"/>
-      <w:r>
-        <w:t xml:space="preserve"> dauern. Ein Miniupdate erfolgt in weniger als 2 </w:t>
+        <w:t xml:space="preserve">. Das Modul beinhaltet einen eigenen Speicher, in dem der Soll Display Inhalt abgebildet ist. In regelmässigen Abständen wird durch den Scheduler ein Miniupdate gestartet. Pro Miniupdate wird immer nur ein Zeichen an den Controller gesendet. An bestimmten Stellen erfolgt anstelle der Zeichenübermittlung eine Cursorpositionierung, bspw. vor dem ersten Zeichen. Ein Update des </w:t>
+      </w:r>
+      <w:r>
+        <w:t>g</w:t>
+      </w:r>
+      <w:r>
+        <w:t xml:space="preserve">esamten LCD auf einmal würde aufgrund der lange dauernden i2c Busaktivität zwischen MC und Displaycontroller länger als 2 ms dauern. Ein Miniupdate erfolgt in weniger als 2 </w:t>
       </w:r>
       <w:proofErr w:type="spellStart"/>
       <w:r>
@@ -1538,27 +1540,23 @@
       <w:r>
         <w:t xml:space="preserve">. Der Divisor hat die Funktion, den Job nicht </w:t>
       </w:r>
+      <w:r>
+        <w:t>jedes Mal</w:t>
+      </w:r>
+      <w:r>
+        <w:t xml:space="preserve"> zu berücksichtigen, sondern nur jedes n-</w:t>
+      </w:r>
       <w:proofErr w:type="spellStart"/>
       <w:r>
-        <w:t>jedes mal</w:t>
+        <w:t>te</w:t>
       </w:r>
       <w:proofErr w:type="spellEnd"/>
       <w:r>
-        <w:t xml:space="preserve"> zu berücksichtigen, sondern nur jedes n-</w:t>
-      </w:r>
-      <w:proofErr w:type="spellStart"/>
-      <w:r>
-        <w:t>te</w:t>
-      </w:r>
-      <w:proofErr w:type="spellEnd"/>
-      <w:r>
         <w:t xml:space="preserve"> </w:t>
       </w:r>
-      <w:proofErr w:type="gramStart"/>
-      <w:r>
-        <w:t>mal</w:t>
-      </w:r>
-      <w:proofErr w:type="gramEnd"/>
+      <w:r>
+        <w:t>Mal</w:t>
+      </w:r>
       <w:r>
         <w:t xml:space="preserve">. Damit werden auch </w:t>
       </w:r>
@@ -1596,13 +1594,11 @@
       <w:r>
         <w:t xml:space="preserve"> ist ein Mittel, um sicherzustellen, dass zeitintensive Jobs nie direkt nach einem anderen zeitintensiven Jobs ausgeführt werden: Indem sie den identischen Divisor haben (oder ein ganzzahliges Mehrfaches des anderen Divisors) und im Bitmuster keine </w:t>
       </w:r>
-      <w:proofErr w:type="spellStart"/>
-      <w:r>
-        <w:t>einsen</w:t>
-      </w:r>
-      <w:proofErr w:type="spellEnd"/>
-      <w:r>
-        <w:t xml:space="preserve"> an den selben Stellen zu finden sind, wird der Job niemals innerhalb des gleichen Scheduler Aufrufs ausgeführt.</w:t>
+      <w:r>
+        <w:t>E</w:t>
+      </w:r>
+      <w:r>
+        <w:t>insen an den selben Stellen zu finden sind, wird der Job niemals innerhalb des gleichen Scheduler Aufrufs ausgeführt.</w:t>
       </w:r>
     </w:p>
     <w:p/>
@@ -1642,15 +1638,7 @@
     </w:p>
     <w:p>
       <w:r>
-        <w:t xml:space="preserve">Die Datenanalyse benötigt Daten aus einer eher </w:t>
-      </w:r>
-      <w:proofErr w:type="spellStart"/>
-      <w:r>
-        <w:t>grösseren</w:t>
-      </w:r>
-      <w:proofErr w:type="spellEnd"/>
-      <w:r>
-        <w:t xml:space="preserve"> Periode, bspw. 1 Sekunde.</w:t>
+        <w:t>Die Datenanalyse benötigt Daten aus einer eher grösseren Periode, bspw. 1 Sekunde.</w:t>
       </w:r>
       <w:r>
         <w:t xml:space="preserve"> </w:t>
@@ -1967,10 +1955,17 @@
             <w:tcW w:w="4531" w:type="dxa"/>
           </w:tcPr>
           <w:p>
+            <w:pPr>
+              <w:rPr>
+                <w:rFonts w:asciiTheme="majorHAnsi" w:hAnsiTheme="majorHAnsi"/>
+              </w:rPr>
+            </w:pPr>
             <w:r>
               <w:rPr>
                 <w:rStyle w:val="berschrift3Zchn"/>
                 <w:color w:val="000000" w:themeColor="text1"/>
+                <w:sz w:val="22"/>
+                <w:szCs w:val="22"/>
               </w:rPr>
               <w:t>Initialisierung</w:t>
             </w:r>
@@ -2023,7 +2018,13 @@
           <w:tcPr>
             <w:tcW w:w="4531" w:type="dxa"/>
           </w:tcPr>
-          <w:p/>
+          <w:p>
+            <w:pPr>
+              <w:rPr>
+                <w:rFonts w:asciiTheme="majorHAnsi" w:hAnsiTheme="majorHAnsi"/>
+              </w:rPr>
+            </w:pPr>
+          </w:p>
         </w:tc>
       </w:tr>
       <w:tr>
@@ -2060,7 +2061,15 @@
             <w:tcW w:w="4531" w:type="dxa"/>
           </w:tcPr>
           <w:p>
-            <w:r>
+            <w:pPr>
+              <w:rPr>
+                <w:rFonts w:asciiTheme="majorHAnsi" w:hAnsiTheme="majorHAnsi"/>
+              </w:rPr>
+            </w:pPr>
+            <w:r>
+              <w:rPr>
+                <w:rFonts w:asciiTheme="majorHAnsi" w:hAnsiTheme="majorHAnsi"/>
+              </w:rPr>
               <w:t>Startet Job</w:t>
             </w:r>
           </w:p>
@@ -2100,13 +2109,16 @@
             <w:tcW w:w="4531" w:type="dxa"/>
           </w:tcPr>
           <w:p>
-            <w:r>
-              <w:t>Stoppt</w:t>
-            </w:r>
-            <w:bookmarkStart w:id="1" w:name="_GoBack"/>
-            <w:bookmarkEnd w:id="1"/>
-            <w:r>
-              <w:t xml:space="preserve"> Job</w:t>
+            <w:pPr>
+              <w:rPr>
+                <w:rFonts w:asciiTheme="majorHAnsi" w:hAnsiTheme="majorHAnsi"/>
+              </w:rPr>
+            </w:pPr>
+            <w:r>
+              <w:rPr>
+                <w:rFonts w:asciiTheme="majorHAnsi" w:hAnsiTheme="majorHAnsi"/>
+              </w:rPr>
+              <w:t>Stoppt Job</w:t>
             </w:r>
           </w:p>
         </w:tc>
@@ -2174,10 +2186,17 @@
             <w:tcW w:w="4531" w:type="dxa"/>
           </w:tcPr>
           <w:p>
+            <w:pPr>
+              <w:rPr>
+                <w:rFonts w:asciiTheme="majorHAnsi" w:hAnsiTheme="majorHAnsi"/>
+              </w:rPr>
+            </w:pPr>
             <w:r>
               <w:rPr>
                 <w:rStyle w:val="berschrift3Zchn"/>
                 <w:color w:val="000000" w:themeColor="text1"/>
+                <w:sz w:val="22"/>
+                <w:szCs w:val="22"/>
               </w:rPr>
               <w:t>Initialisierung</w:t>
             </w:r>
@@ -2212,7 +2231,13 @@
           <w:tcPr>
             <w:tcW w:w="4531" w:type="dxa"/>
           </w:tcPr>
-          <w:p/>
+          <w:p>
+            <w:pPr>
+              <w:rPr>
+                <w:rFonts w:asciiTheme="majorHAnsi" w:hAnsiTheme="majorHAnsi"/>
+              </w:rPr>
+            </w:pPr>
+          </w:p>
         </w:tc>
       </w:tr>
     </w:tbl>
@@ -2229,12 +2254,452 @@
         </w:rPr>
         <w:t xml:space="preserve">Modul </w:t>
       </w:r>
-      <w:proofErr w:type="spellStart"/>
       <w:r>
         <w:rPr>
           <w:rStyle w:val="berschrift3Zchn"/>
         </w:rPr>
         <w:t>JobController</w:t>
+      </w:r>
+    </w:p>
+    <w:tbl>
+      <w:tblPr>
+        <w:tblStyle w:val="Tabellenraster"/>
+        <w:tblW w:w="0" w:type="auto"/>
+        <w:tblLook w:val="04A0" w:firstRow="1" w:lastRow="0" w:firstColumn="1" w:lastColumn="0" w:noHBand="0" w:noVBand="1"/>
+      </w:tblPr>
+      <w:tblGrid>
+        <w:gridCol w:w="4531"/>
+        <w:gridCol w:w="4531"/>
+      </w:tblGrid>
+      <w:tr>
+        <w:tc>
+          <w:tcPr>
+            <w:tcW w:w="4531" w:type="dxa"/>
+          </w:tcPr>
+          <w:p>
+            <w:proofErr w:type="gramStart"/>
+            <w:r>
+              <w:t>JobController(</w:t>
+            </w:r>
+            <w:proofErr w:type="gramEnd"/>
+            <w:r>
+              <w:t>);</w:t>
+            </w:r>
+          </w:p>
+        </w:tc>
+        <w:tc>
+          <w:tcPr>
+            <w:tcW w:w="4531" w:type="dxa"/>
+          </w:tcPr>
+          <w:p>
+            <w:pPr>
+              <w:rPr>
+                <w:rFonts w:asciiTheme="majorHAnsi" w:hAnsiTheme="majorHAnsi"/>
+              </w:rPr>
+            </w:pPr>
+          </w:p>
+        </w:tc>
+      </w:tr>
+      <w:tr>
+        <w:tc>
+          <w:tcPr>
+            <w:tcW w:w="4531" w:type="dxa"/>
+          </w:tcPr>
+          <w:p>
+            <w:proofErr w:type="spellStart"/>
+            <w:r>
+              <w:t>void</w:t>
+            </w:r>
+            <w:proofErr w:type="spellEnd"/>
+            <w:r>
+              <w:t xml:space="preserve"> </w:t>
+            </w:r>
+            <w:proofErr w:type="gramStart"/>
+            <w:r>
+              <w:t>check(</w:t>
+            </w:r>
+            <w:proofErr w:type="gramEnd"/>
+            <w:r>
+              <w:t xml:space="preserve">);  </w:t>
+            </w:r>
+          </w:p>
+        </w:tc>
+        <w:tc>
+          <w:tcPr>
+            <w:tcW w:w="4531" w:type="dxa"/>
+          </w:tcPr>
+          <w:p>
+            <w:pPr>
+              <w:rPr>
+                <w:rFonts w:asciiTheme="majorHAnsi" w:hAnsiTheme="majorHAnsi"/>
+              </w:rPr>
+            </w:pPr>
+            <w:r>
+              <w:rPr>
+                <w:rFonts w:asciiTheme="majorHAnsi" w:hAnsiTheme="majorHAnsi"/>
+              </w:rPr>
+              <w:t xml:space="preserve">Wird in regelmässigen Abständen aufgerufen. </w:t>
+            </w:r>
+          </w:p>
+        </w:tc>
+      </w:tr>
+      <w:tr>
+        <w:tc>
+          <w:tcPr>
+            <w:tcW w:w="4531" w:type="dxa"/>
+          </w:tcPr>
+          <w:p>
+            <w:proofErr w:type="spellStart"/>
+            <w:r>
+              <w:t>void</w:t>
+            </w:r>
+            <w:proofErr w:type="spellEnd"/>
+            <w:r>
+              <w:t xml:space="preserve"> </w:t>
+            </w:r>
+            <w:proofErr w:type="spellStart"/>
+            <w:proofErr w:type="gramStart"/>
+            <w:r>
+              <w:t>stopjob</w:t>
+            </w:r>
+            <w:proofErr w:type="spellEnd"/>
+            <w:r>
+              <w:t>(</w:t>
+            </w:r>
+            <w:proofErr w:type="spellStart"/>
+            <w:proofErr w:type="gramEnd"/>
+            <w:r>
+              <w:t>int</w:t>
+            </w:r>
+            <w:proofErr w:type="spellEnd"/>
+            <w:r>
+              <w:t xml:space="preserve"> </w:t>
+            </w:r>
+            <w:proofErr w:type="spellStart"/>
+            <w:r>
+              <w:t>jobnr</w:t>
+            </w:r>
+            <w:proofErr w:type="spellEnd"/>
+            <w:r>
+              <w:t>);</w:t>
+            </w:r>
+          </w:p>
+        </w:tc>
+        <w:tc>
+          <w:tcPr>
+            <w:tcW w:w="4531" w:type="dxa"/>
+          </w:tcPr>
+          <w:p>
+            <w:pPr>
+              <w:rPr>
+                <w:rFonts w:asciiTheme="majorHAnsi" w:hAnsiTheme="majorHAnsi"/>
+              </w:rPr>
+            </w:pPr>
+            <w:r>
+              <w:rPr>
+                <w:rFonts w:asciiTheme="majorHAnsi" w:hAnsiTheme="majorHAnsi"/>
+              </w:rPr>
+              <w:t>Einzelne Jobs können gezielt gestoppt werden</w:t>
+            </w:r>
+          </w:p>
+        </w:tc>
+      </w:tr>
+      <w:tr>
+        <w:tc>
+          <w:tcPr>
+            <w:tcW w:w="4531" w:type="dxa"/>
+          </w:tcPr>
+          <w:p>
+            <w:proofErr w:type="spellStart"/>
+            <w:r>
+              <w:t>void</w:t>
+            </w:r>
+            <w:proofErr w:type="spellEnd"/>
+            <w:r>
+              <w:t xml:space="preserve"> </w:t>
+            </w:r>
+            <w:proofErr w:type="spellStart"/>
+            <w:proofErr w:type="gramStart"/>
+            <w:r>
+              <w:t>startjob</w:t>
+            </w:r>
+            <w:proofErr w:type="spellEnd"/>
+            <w:r>
+              <w:t>(</w:t>
+            </w:r>
+            <w:proofErr w:type="spellStart"/>
+            <w:proofErr w:type="gramEnd"/>
+            <w:r>
+              <w:t>int</w:t>
+            </w:r>
+            <w:proofErr w:type="spellEnd"/>
+            <w:r>
+              <w:t xml:space="preserve"> </w:t>
+            </w:r>
+            <w:proofErr w:type="spellStart"/>
+            <w:r>
+              <w:t>jobnr</w:t>
+            </w:r>
+            <w:proofErr w:type="spellEnd"/>
+            <w:r>
+              <w:t>);</w:t>
+            </w:r>
+          </w:p>
+        </w:tc>
+        <w:tc>
+          <w:tcPr>
+            <w:tcW w:w="4531" w:type="dxa"/>
+          </w:tcPr>
+          <w:p>
+            <w:pPr>
+              <w:rPr>
+                <w:rFonts w:asciiTheme="majorHAnsi" w:hAnsiTheme="majorHAnsi"/>
+              </w:rPr>
+            </w:pPr>
+            <w:r>
+              <w:rPr>
+                <w:rFonts w:asciiTheme="majorHAnsi" w:hAnsiTheme="majorHAnsi"/>
+              </w:rPr>
+              <w:t>Einzelne Jobs können gezielt gest</w:t>
+            </w:r>
+            <w:r>
+              <w:rPr>
+                <w:rFonts w:asciiTheme="majorHAnsi" w:hAnsiTheme="majorHAnsi"/>
+              </w:rPr>
+              <w:t>artet</w:t>
+            </w:r>
+            <w:r>
+              <w:rPr>
+                <w:rFonts w:asciiTheme="majorHAnsi" w:hAnsiTheme="majorHAnsi"/>
+              </w:rPr>
+              <w:t xml:space="preserve"> werden</w:t>
+            </w:r>
+          </w:p>
+        </w:tc>
+      </w:tr>
+      <w:tr>
+        <w:tc>
+          <w:tcPr>
+            <w:tcW w:w="4531" w:type="dxa"/>
+          </w:tcPr>
+          <w:p>
+            <w:proofErr w:type="spellStart"/>
+            <w:r>
+              <w:t>void</w:t>
+            </w:r>
+            <w:proofErr w:type="spellEnd"/>
+            <w:r>
+              <w:t xml:space="preserve"> </w:t>
+            </w:r>
+            <w:proofErr w:type="spellStart"/>
+            <w:proofErr w:type="gramStart"/>
+            <w:r>
+              <w:t>enable</w:t>
+            </w:r>
+            <w:proofErr w:type="spellEnd"/>
+            <w:r>
+              <w:t>(</w:t>
+            </w:r>
+            <w:proofErr w:type="gramEnd"/>
+            <w:r>
+              <w:t>);</w:t>
+            </w:r>
+          </w:p>
+        </w:tc>
+        <w:tc>
+          <w:tcPr>
+            <w:tcW w:w="4531" w:type="dxa"/>
+          </w:tcPr>
+          <w:p>
+            <w:pPr>
+              <w:rPr>
+                <w:rFonts w:asciiTheme="majorHAnsi" w:hAnsiTheme="majorHAnsi"/>
+              </w:rPr>
+            </w:pPr>
+            <w:r>
+              <w:rPr>
+                <w:rFonts w:asciiTheme="majorHAnsi" w:hAnsiTheme="majorHAnsi"/>
+              </w:rPr>
+              <w:t>Der JobController als Ganzes wird aktiviert.</w:t>
+            </w:r>
+          </w:p>
+        </w:tc>
+      </w:tr>
+      <w:tr>
+        <w:tc>
+          <w:tcPr>
+            <w:tcW w:w="4531" w:type="dxa"/>
+          </w:tcPr>
+          <w:p>
+            <w:proofErr w:type="spellStart"/>
+            <w:r>
+              <w:t>void</w:t>
+            </w:r>
+            <w:proofErr w:type="spellEnd"/>
+            <w:r>
+              <w:t xml:space="preserve"> </w:t>
+            </w:r>
+            <w:proofErr w:type="spellStart"/>
+            <w:proofErr w:type="gramStart"/>
+            <w:r>
+              <w:t>disable</w:t>
+            </w:r>
+            <w:proofErr w:type="spellEnd"/>
+            <w:r>
+              <w:t>(</w:t>
+            </w:r>
+            <w:proofErr w:type="gramEnd"/>
+            <w:r>
+              <w:t>);</w:t>
+            </w:r>
+          </w:p>
+        </w:tc>
+        <w:tc>
+          <w:tcPr>
+            <w:tcW w:w="4531" w:type="dxa"/>
+          </w:tcPr>
+          <w:p>
+            <w:pPr>
+              <w:rPr>
+                <w:rFonts w:asciiTheme="majorHAnsi" w:hAnsiTheme="majorHAnsi"/>
+              </w:rPr>
+            </w:pPr>
+            <w:r>
+              <w:rPr>
+                <w:rFonts w:asciiTheme="majorHAnsi" w:hAnsiTheme="majorHAnsi"/>
+              </w:rPr>
+              <w:t>Der JobController als Ganzes wird aktiviert.</w:t>
+            </w:r>
+          </w:p>
+        </w:tc>
+      </w:tr>
+      <w:tr>
+        <w:tc>
+          <w:tcPr>
+            <w:tcW w:w="4531" w:type="dxa"/>
+          </w:tcPr>
+          <w:p>
+            <w:proofErr w:type="spellStart"/>
+            <w:r>
+              <w:t>void</w:t>
+            </w:r>
+            <w:proofErr w:type="spellEnd"/>
+            <w:r>
+              <w:t xml:space="preserve"> </w:t>
+            </w:r>
+            <w:proofErr w:type="spellStart"/>
+            <w:proofErr w:type="gramStart"/>
+            <w:r>
+              <w:t>init</w:t>
+            </w:r>
+            <w:proofErr w:type="spellEnd"/>
+            <w:r>
+              <w:t>(</w:t>
+            </w:r>
+            <w:proofErr w:type="spellStart"/>
+            <w:proofErr w:type="gramEnd"/>
+            <w:r>
+              <w:t>int</w:t>
+            </w:r>
+            <w:proofErr w:type="spellEnd"/>
+            <w:r>
+              <w:t xml:space="preserve"> </w:t>
+            </w:r>
+            <w:proofErr w:type="spellStart"/>
+            <w:r>
+              <w:t>jobnr</w:t>
+            </w:r>
+            <w:proofErr w:type="spellEnd"/>
+            <w:r>
+              <w:t xml:space="preserve">, </w:t>
+            </w:r>
+            <w:proofErr w:type="spellStart"/>
+            <w:r>
+              <w:t>int</w:t>
+            </w:r>
+            <w:proofErr w:type="spellEnd"/>
+            <w:r>
+              <w:t xml:space="preserve"> </w:t>
+            </w:r>
+            <w:proofErr w:type="spellStart"/>
+            <w:r>
+              <w:t>cycleConfigPattern</w:t>
+            </w:r>
+            <w:proofErr w:type="spellEnd"/>
+            <w:r>
+              <w:t xml:space="preserve">, </w:t>
+            </w:r>
+            <w:proofErr w:type="spellStart"/>
+            <w:r>
+              <w:t>int</w:t>
+            </w:r>
+            <w:proofErr w:type="spellEnd"/>
+            <w:r>
+              <w:t xml:space="preserve"> </w:t>
+            </w:r>
+            <w:proofErr w:type="spellStart"/>
+            <w:r>
+              <w:t>divider</w:t>
+            </w:r>
+            <w:proofErr w:type="spellEnd"/>
+            <w:r>
+              <w:t xml:space="preserve">, </w:t>
+            </w:r>
+            <w:proofErr w:type="spellStart"/>
+            <w:r>
+              <w:t>void</w:t>
+            </w:r>
+            <w:proofErr w:type="spellEnd"/>
+            <w:r>
+              <w:t xml:space="preserve"> (*exe)());</w:t>
+            </w:r>
+          </w:p>
+        </w:tc>
+        <w:tc>
+          <w:tcPr>
+            <w:tcW w:w="4531" w:type="dxa"/>
+          </w:tcPr>
+          <w:p>
+            <w:pPr>
+              <w:rPr>
+                <w:rFonts w:asciiTheme="majorHAnsi" w:hAnsiTheme="majorHAnsi"/>
+              </w:rPr>
+            </w:pPr>
+            <w:r>
+              <w:rPr>
+                <w:rFonts w:asciiTheme="majorHAnsi" w:hAnsiTheme="majorHAnsi"/>
+              </w:rPr>
+              <w:t>Initialisierung</w:t>
+            </w:r>
+            <w:r>
+              <w:rPr>
+                <w:rFonts w:asciiTheme="majorHAnsi" w:hAnsiTheme="majorHAnsi"/>
+              </w:rPr>
+              <w:t xml:space="preserve"> </w:t>
+            </w:r>
+          </w:p>
+        </w:tc>
+      </w:tr>
+    </w:tbl>
+    <w:p/>
+    <w:p>
+      <w:pPr>
+        <w:rPr>
+          <w:rStyle w:val="berschrift3Zchn"/>
+        </w:rPr>
+      </w:pPr>
+      <w:r>
+        <w:rPr>
+          <w:rStyle w:val="berschrift3Zchn"/>
+        </w:rPr>
+        <w:t xml:space="preserve">Modul </w:t>
+      </w:r>
+      <w:proofErr w:type="spellStart"/>
+      <w:r>
+        <w:rPr>
+          <w:rStyle w:val="berschrift3Zchn"/>
+        </w:rPr>
+        <w:t>Lightsensor</w:t>
       </w:r>
       <w:proofErr w:type="spellEnd"/>
     </w:p>
@@ -2254,364 +2719,6 @@
             <w:tcW w:w="4531" w:type="dxa"/>
           </w:tcPr>
           <w:p>
-            <w:proofErr w:type="spellStart"/>
-            <w:proofErr w:type="gramStart"/>
-            <w:r>
-              <w:t>JobController</w:t>
-            </w:r>
-            <w:proofErr w:type="spellEnd"/>
-            <w:r>
-              <w:t>(</w:t>
-            </w:r>
-            <w:proofErr w:type="gramEnd"/>
-            <w:r>
-              <w:t>);</w:t>
-            </w:r>
-          </w:p>
-        </w:tc>
-        <w:tc>
-          <w:tcPr>
-            <w:tcW w:w="4531" w:type="dxa"/>
-          </w:tcPr>
-          <w:p/>
-        </w:tc>
-      </w:tr>
-      <w:tr>
-        <w:tc>
-          <w:tcPr>
-            <w:tcW w:w="4531" w:type="dxa"/>
-          </w:tcPr>
-          <w:p>
-            <w:proofErr w:type="spellStart"/>
-            <w:r>
-              <w:t>void</w:t>
-            </w:r>
-            <w:proofErr w:type="spellEnd"/>
-            <w:r>
-              <w:t xml:space="preserve"> </w:t>
-            </w:r>
-            <w:proofErr w:type="gramStart"/>
-            <w:r>
-              <w:t>check(</w:t>
-            </w:r>
-            <w:proofErr w:type="gramEnd"/>
-            <w:r>
-              <w:t xml:space="preserve">);  </w:t>
-            </w:r>
-          </w:p>
-        </w:tc>
-        <w:tc>
-          <w:tcPr>
-            <w:tcW w:w="4531" w:type="dxa"/>
-          </w:tcPr>
-          <w:p/>
-        </w:tc>
-      </w:tr>
-      <w:tr>
-        <w:tc>
-          <w:tcPr>
-            <w:tcW w:w="4531" w:type="dxa"/>
-          </w:tcPr>
-          <w:p>
-            <w:proofErr w:type="spellStart"/>
-            <w:r>
-              <w:t>void</w:t>
-            </w:r>
-            <w:proofErr w:type="spellEnd"/>
-            <w:r>
-              <w:t xml:space="preserve"> </w:t>
-            </w:r>
-            <w:proofErr w:type="spellStart"/>
-            <w:proofErr w:type="gramStart"/>
-            <w:r>
-              <w:t>stopjob</w:t>
-            </w:r>
-            <w:proofErr w:type="spellEnd"/>
-            <w:r>
-              <w:t>(</w:t>
-            </w:r>
-            <w:proofErr w:type="spellStart"/>
-            <w:proofErr w:type="gramEnd"/>
-            <w:r>
-              <w:t>int</w:t>
-            </w:r>
-            <w:proofErr w:type="spellEnd"/>
-            <w:r>
-              <w:t xml:space="preserve"> </w:t>
-            </w:r>
-            <w:proofErr w:type="spellStart"/>
-            <w:r>
-              <w:t>jobnr</w:t>
-            </w:r>
-            <w:proofErr w:type="spellEnd"/>
-            <w:r>
-              <w:t>);</w:t>
-            </w:r>
-          </w:p>
-        </w:tc>
-        <w:tc>
-          <w:tcPr>
-            <w:tcW w:w="4531" w:type="dxa"/>
-          </w:tcPr>
-          <w:p/>
-        </w:tc>
-      </w:tr>
-      <w:tr>
-        <w:tc>
-          <w:tcPr>
-            <w:tcW w:w="4531" w:type="dxa"/>
-          </w:tcPr>
-          <w:p>
-            <w:proofErr w:type="spellStart"/>
-            <w:r>
-              <w:t>void</w:t>
-            </w:r>
-            <w:proofErr w:type="spellEnd"/>
-            <w:r>
-              <w:t xml:space="preserve"> </w:t>
-            </w:r>
-            <w:proofErr w:type="spellStart"/>
-            <w:proofErr w:type="gramStart"/>
-            <w:r>
-              <w:t>startjob</w:t>
-            </w:r>
-            <w:proofErr w:type="spellEnd"/>
-            <w:r>
-              <w:t>(</w:t>
-            </w:r>
-            <w:proofErr w:type="spellStart"/>
-            <w:proofErr w:type="gramEnd"/>
-            <w:r>
-              <w:t>int</w:t>
-            </w:r>
-            <w:proofErr w:type="spellEnd"/>
-            <w:r>
-              <w:t xml:space="preserve"> </w:t>
-            </w:r>
-            <w:proofErr w:type="spellStart"/>
-            <w:r>
-              <w:t>jobnr</w:t>
-            </w:r>
-            <w:proofErr w:type="spellEnd"/>
-            <w:r>
-              <w:t>);</w:t>
-            </w:r>
-          </w:p>
-        </w:tc>
-        <w:tc>
-          <w:tcPr>
-            <w:tcW w:w="4531" w:type="dxa"/>
-          </w:tcPr>
-          <w:p/>
-        </w:tc>
-      </w:tr>
-      <w:tr>
-        <w:tc>
-          <w:tcPr>
-            <w:tcW w:w="4531" w:type="dxa"/>
-          </w:tcPr>
-          <w:p>
-            <w:proofErr w:type="spellStart"/>
-            <w:r>
-              <w:t>void</w:t>
-            </w:r>
-            <w:proofErr w:type="spellEnd"/>
-            <w:r>
-              <w:t xml:space="preserve"> </w:t>
-            </w:r>
-            <w:proofErr w:type="spellStart"/>
-            <w:proofErr w:type="gramStart"/>
-            <w:r>
-              <w:t>enable</w:t>
-            </w:r>
-            <w:proofErr w:type="spellEnd"/>
-            <w:r>
-              <w:t>(</w:t>
-            </w:r>
-            <w:proofErr w:type="gramEnd"/>
-            <w:r>
-              <w:t>);</w:t>
-            </w:r>
-          </w:p>
-        </w:tc>
-        <w:tc>
-          <w:tcPr>
-            <w:tcW w:w="4531" w:type="dxa"/>
-          </w:tcPr>
-          <w:p/>
-        </w:tc>
-      </w:tr>
-      <w:tr>
-        <w:tc>
-          <w:tcPr>
-            <w:tcW w:w="4531" w:type="dxa"/>
-          </w:tcPr>
-          <w:p>
-            <w:proofErr w:type="spellStart"/>
-            <w:r>
-              <w:t>void</w:t>
-            </w:r>
-            <w:proofErr w:type="spellEnd"/>
-            <w:r>
-              <w:t xml:space="preserve"> </w:t>
-            </w:r>
-            <w:proofErr w:type="spellStart"/>
-            <w:proofErr w:type="gramStart"/>
-            <w:r>
-              <w:t>disable</w:t>
-            </w:r>
-            <w:proofErr w:type="spellEnd"/>
-            <w:r>
-              <w:t>(</w:t>
-            </w:r>
-            <w:proofErr w:type="gramEnd"/>
-            <w:r>
-              <w:t>);</w:t>
-            </w:r>
-          </w:p>
-        </w:tc>
-        <w:tc>
-          <w:tcPr>
-            <w:tcW w:w="4531" w:type="dxa"/>
-          </w:tcPr>
-          <w:p/>
-        </w:tc>
-      </w:tr>
-      <w:tr>
-        <w:tc>
-          <w:tcPr>
-            <w:tcW w:w="4531" w:type="dxa"/>
-          </w:tcPr>
-          <w:p>
-            <w:proofErr w:type="spellStart"/>
-            <w:r>
-              <w:t>void</w:t>
-            </w:r>
-            <w:proofErr w:type="spellEnd"/>
-            <w:r>
-              <w:t xml:space="preserve"> </w:t>
-            </w:r>
-            <w:proofErr w:type="spellStart"/>
-            <w:proofErr w:type="gramStart"/>
-            <w:r>
-              <w:t>init</w:t>
-            </w:r>
-            <w:proofErr w:type="spellEnd"/>
-            <w:r>
-              <w:t>(</w:t>
-            </w:r>
-            <w:proofErr w:type="spellStart"/>
-            <w:proofErr w:type="gramEnd"/>
-            <w:r>
-              <w:t>int</w:t>
-            </w:r>
-            <w:proofErr w:type="spellEnd"/>
-            <w:r>
-              <w:t xml:space="preserve"> </w:t>
-            </w:r>
-            <w:proofErr w:type="spellStart"/>
-            <w:r>
-              <w:t>jobnr</w:t>
-            </w:r>
-            <w:proofErr w:type="spellEnd"/>
-            <w:r>
-              <w:t xml:space="preserve">, </w:t>
-            </w:r>
-            <w:proofErr w:type="spellStart"/>
-            <w:r>
-              <w:t>int</w:t>
-            </w:r>
-            <w:proofErr w:type="spellEnd"/>
-            <w:r>
-              <w:t xml:space="preserve"> </w:t>
-            </w:r>
-            <w:proofErr w:type="spellStart"/>
-            <w:r>
-              <w:t>cycleConfigPattern</w:t>
-            </w:r>
-            <w:proofErr w:type="spellEnd"/>
-            <w:r>
-              <w:t xml:space="preserve">, </w:t>
-            </w:r>
-            <w:proofErr w:type="spellStart"/>
-            <w:r>
-              <w:t>int</w:t>
-            </w:r>
-            <w:proofErr w:type="spellEnd"/>
-            <w:r>
-              <w:t xml:space="preserve"> </w:t>
-            </w:r>
-            <w:proofErr w:type="spellStart"/>
-            <w:r>
-              <w:t>divider</w:t>
-            </w:r>
-            <w:proofErr w:type="spellEnd"/>
-            <w:r>
-              <w:t xml:space="preserve">, </w:t>
-            </w:r>
-            <w:proofErr w:type="spellStart"/>
-            <w:r>
-              <w:t>void</w:t>
-            </w:r>
-            <w:proofErr w:type="spellEnd"/>
-            <w:r>
-              <w:t xml:space="preserve"> (*exe)());</w:t>
-            </w:r>
-          </w:p>
-        </w:tc>
-        <w:tc>
-          <w:tcPr>
-            <w:tcW w:w="4531" w:type="dxa"/>
-          </w:tcPr>
-          <w:p>
-            <w:r>
-              <w:rPr>
-                <w:rStyle w:val="berschrift3Zchn"/>
-              </w:rPr>
-              <w:t>Initialisierung</w:t>
-            </w:r>
-          </w:p>
-        </w:tc>
-      </w:tr>
-    </w:tbl>
-    <w:p/>
-    <w:p>
-      <w:pPr>
-        <w:rPr>
-          <w:rStyle w:val="berschrift3Zchn"/>
-        </w:rPr>
-      </w:pPr>
-      <w:r>
-        <w:rPr>
-          <w:rStyle w:val="berschrift3Zchn"/>
-        </w:rPr>
-        <w:t xml:space="preserve">Modul </w:t>
-      </w:r>
-      <w:proofErr w:type="spellStart"/>
-      <w:r>
-        <w:rPr>
-          <w:rStyle w:val="berschrift3Zchn"/>
-        </w:rPr>
-        <w:t>Lightsensor</w:t>
-      </w:r>
-      <w:proofErr w:type="spellEnd"/>
-    </w:p>
-    <w:tbl>
-      <w:tblPr>
-        <w:tblStyle w:val="Tabellenraster"/>
-        <w:tblW w:w="0" w:type="auto"/>
-        <w:tblLook w:val="04A0" w:firstRow="1" w:lastRow="0" w:firstColumn="1" w:lastColumn="0" w:noHBand="0" w:noVBand="1"/>
-      </w:tblPr>
-      <w:tblGrid>
-        <w:gridCol w:w="4531"/>
-        <w:gridCol w:w="4531"/>
-      </w:tblGrid>
-      <w:tr>
-        <w:tc>
-          <w:tcPr>
-            <w:tcW w:w="4531" w:type="dxa"/>
-          </w:tcPr>
-          <w:p>
             <w:pPr>
               <w:rPr>
                 <w:rStyle w:val="berschrift3Zchn"/>
@@ -2645,12 +2752,16 @@
               <w:rPr>
                 <w:rStyle w:val="berschrift3Zchn"/>
                 <w:color w:val="000000" w:themeColor="text1"/>
+                <w:sz w:val="22"/>
+                <w:szCs w:val="22"/>
               </w:rPr>
             </w:pPr>
             <w:r>
               <w:rPr>
                 <w:rStyle w:val="berschrift3Zchn"/>
                 <w:color w:val="000000" w:themeColor="text1"/>
+                <w:sz w:val="22"/>
+                <w:szCs w:val="22"/>
               </w:rPr>
               <w:t>Erstellt Buffer</w:t>
             </w:r>
@@ -2699,12 +2810,16 @@
               <w:rPr>
                 <w:rStyle w:val="berschrift3Zchn"/>
                 <w:color w:val="000000" w:themeColor="text1"/>
+                <w:sz w:val="22"/>
+                <w:szCs w:val="22"/>
               </w:rPr>
             </w:pPr>
             <w:r>
               <w:rPr>
                 <w:rStyle w:val="berschrift3Zchn"/>
                 <w:color w:val="000000" w:themeColor="text1"/>
+                <w:sz w:val="22"/>
+                <w:szCs w:val="22"/>
               </w:rPr>
               <w:t>Erfasst neuen Wert und Filterung</w:t>
             </w:r>
@@ -2748,12 +2863,16 @@
               <w:rPr>
                 <w:rStyle w:val="berschrift3Zchn"/>
                 <w:color w:val="000000" w:themeColor="text1"/>
+                <w:sz w:val="22"/>
+                <w:szCs w:val="22"/>
               </w:rPr>
             </w:pPr>
             <w:r>
               <w:rPr>
                 <w:rStyle w:val="berschrift3Zchn"/>
                 <w:color w:val="000000" w:themeColor="text1"/>
+                <w:sz w:val="22"/>
+                <w:szCs w:val="22"/>
               </w:rPr>
               <w:t>Globale Variable</w:t>
             </w:r>
@@ -2908,6 +3027,13 @@
                 <w:rStyle w:val="berschrift3Zchn"/>
                 <w:color w:val="000000" w:themeColor="text1"/>
               </w:rPr>
+              <w:t xml:space="preserve">Destruktor mit </w:t>
+            </w:r>
+            <w:r>
+              <w:rPr>
+                <w:rStyle w:val="berschrift3Zchn"/>
+                <w:color w:val="000000" w:themeColor="text1"/>
+              </w:rPr>
               <w:t xml:space="preserve">Abschalten </w:t>
             </w:r>
             <w:r>
@@ -3076,58 +3202,6 @@
                 <w:color w:val="000000" w:themeColor="text1"/>
               </w:rPr>
               <w:t>Abschalten des Buzzers</w:t>
-            </w:r>
-          </w:p>
-        </w:tc>
-      </w:tr>
-      <w:tr>
-        <w:tc>
-          <w:tcPr>
-            <w:tcW w:w="4531" w:type="dxa"/>
-          </w:tcPr>
-          <w:p>
-            <w:pPr>
-              <w:rPr>
-                <w:rStyle w:val="berschrift3Zchn"/>
-                <w:rFonts w:asciiTheme="minorHAnsi" w:eastAsiaTheme="minorHAnsi" w:hAnsiTheme="minorHAnsi" w:cstheme="minorBidi"/>
-                <w:color w:val="000000" w:themeColor="text1"/>
-                <w:sz w:val="22"/>
-                <w:szCs w:val="22"/>
-              </w:rPr>
-            </w:pPr>
-            <w:proofErr w:type="spellStart"/>
-            <w:r>
-              <w:rPr>
-                <w:color w:val="000000" w:themeColor="text1"/>
-              </w:rPr>
-              <w:t>int</w:t>
-            </w:r>
-            <w:proofErr w:type="spellEnd"/>
-            <w:r>
-              <w:rPr>
-                <w:color w:val="000000" w:themeColor="text1"/>
-              </w:rPr>
-              <w:t xml:space="preserve"> f;</w:t>
-            </w:r>
-          </w:p>
-        </w:tc>
-        <w:tc>
-          <w:tcPr>
-            <w:tcW w:w="4531" w:type="dxa"/>
-          </w:tcPr>
-          <w:p>
-            <w:pPr>
-              <w:rPr>
-                <w:rStyle w:val="berschrift3Zchn"/>
-                <w:color w:val="000000" w:themeColor="text1"/>
-              </w:rPr>
-            </w:pPr>
-            <w:r>
-              <w:rPr>
-                <w:rStyle w:val="berschrift3Zchn"/>
-                <w:color w:val="000000" w:themeColor="text1"/>
-              </w:rPr>
-              <w:t>Globale Variable</w:t>
             </w:r>
           </w:p>
         </w:tc>
@@ -3152,12 +3226,14 @@
         </w:rPr>
         <w:t xml:space="preserve">Modul </w:t>
       </w:r>
+      <w:proofErr w:type="gramStart"/>
       <w:r>
         <w:rPr>
           <w:rStyle w:val="berschrift3Zchn"/>
         </w:rPr>
         <w:t>Flank</w:t>
       </w:r>
+      <w:proofErr w:type="gramEnd"/>
     </w:p>
     <w:tbl>
       <w:tblPr>
@@ -3284,13 +3360,7 @@
           </w:tcPr>
           <w:p>
             <w:r>
-              <w:t xml:space="preserve">Gibt </w:t>
-            </w:r>
-            <w:r>
-              <w:t>un</w:t>
-            </w:r>
-            <w:r>
-              <w:t>verarbeitete Frequenz aus</w:t>
+              <w:t>Gibt unverarbeitete Frequenz aus</w:t>
             </w:r>
           </w:p>
         </w:tc>
@@ -3432,7 +3502,11 @@
           <w:tcPr>
             <w:tcW w:w="4531" w:type="dxa"/>
           </w:tcPr>
-          <w:p/>
+          <w:p>
+            <w:r>
+              <w:t>Die ermittelten Intervalle (Nulldurchgang/Nulldurchgang und Peak/Peak)</w:t>
+            </w:r>
+          </w:p>
         </w:tc>
       </w:tr>
     </w:tbl>
@@ -4080,6 +4154,8 @@
               </w:rPr>
               <w:t xml:space="preserve"> einzeln aufs LCD aus</w:t>
             </w:r>
+            <w:bookmarkStart w:id="1" w:name="_GoBack"/>
+            <w:bookmarkEnd w:id="1"/>
           </w:p>
         </w:tc>
       </w:tr>
@@ -6112,13 +6188,7 @@
           </w:tcPr>
           <w:p>
             <w:r>
-              <w:t xml:space="preserve">Ton </w:t>
-            </w:r>
-            <w:r>
-              <w:t>entsprechend</w:t>
-            </w:r>
-            <w:r>
-              <w:t xml:space="preserve"> der Frequenz ertönt</w:t>
+              <w:t>Ton entsprechend der Frequenz ertönt</w:t>
             </w:r>
           </w:p>
         </w:tc>
@@ -7252,7 +7322,7 @@
 </file>
 
 <file path=customXml/itemProps1.xml><?xml version="1.0" encoding="utf-8"?>
-<ds:datastoreItem xmlns:ds="http://schemas.openxmlformats.org/officeDocument/2006/customXml" ds:itemID="{39EFE7B6-A13C-40DF-8425-00146CAB75C1}">
+<ds:datastoreItem xmlns:ds="http://schemas.openxmlformats.org/officeDocument/2006/customXml" ds:itemID="{60DBEA67-CDB4-4EA5-9050-F1FF295CBBC5}">
   <ds:schemaRefs>
     <ds:schemaRef ds:uri="http://schemas.openxmlformats.org/officeDocument/2006/bibliography"/>
   </ds:schemaRefs>

</xml_diff>